<commit_message>
Commit - modification 02.06.2017
JDT
Exercice 3 MVC
</commit_message>
<xml_diff>
--- a/MVC/evaluation/evaluationMVC.docx
+++ b/MVC/evaluation/evaluationMVC.docx
@@ -22,26 +22,162 @@
       <w:pPr>
         <w:pStyle w:val="Corpsdetexte"/>
       </w:pPr>
+    </w:p>
+    <w:p>
+      <w:pPr>
+        <w:pStyle w:val="Titre2"/>
+      </w:pPr>
       <w:r>
+        <w:t xml:space="preserve">Exercice 1 </w:t>
+      </w:r>
+      <w:r>
+        <w:t xml:space="preserve">- </w:t>
+      </w:r>
+      <w:r>
+        <w:t>Questions ouvertes :</w:t>
+      </w:r>
+    </w:p>
+    <w:p>
+      <w:pPr>
+        <w:pStyle w:val="Retraitcorpsdetexte"/>
+        <w:rPr>
+          <w:sz w:val="28"/>
+        </w:rPr>
+      </w:pPr>
+      <w:r>
+        <w:rPr>
+          <w:sz w:val="28"/>
+        </w:rPr>
+        <w:t>A quoi sert le MVC ?</w:t>
+      </w:r>
+    </w:p>
+    <w:p>
+      <w:pPr>
+        <w:pStyle w:val="Retraitcorpsdetexte"/>
+        <w:rPr>
+          <w:sz w:val="28"/>
+        </w:rPr>
+      </w:pPr>
+      <w:r>
+        <w:rPr>
+          <w:sz w:val="28"/>
+        </w:rPr>
+        <w:t>…………………………………………………………………………………………………………………………………………………………………………………………………………………………………</w:t>
+      </w:r>
+      <w:r>
+        <w:rPr>
+          <w:sz w:val="28"/>
+        </w:rPr>
+        <w:t>………………………………………………………………………</w:t>
+      </w:r>
+    </w:p>
+    <w:p>
+      <w:pPr>
+        <w:pStyle w:val="Retraitcorpsdetexte"/>
+        <w:rPr>
+          <w:sz w:val="28"/>
+        </w:rPr>
+      </w:pPr>
+      <w:r>
+        <w:rPr>
+          <w:sz w:val="28"/>
+        </w:rPr>
+        <w:t>Que veulent dire les lettres suivantes ?</w:t>
+      </w:r>
+    </w:p>
+    <w:p>
+      <w:pPr>
+        <w:pStyle w:val="Retraitcorpsdetexte"/>
+        <w:rPr>
+          <w:sz w:val="28"/>
+        </w:rPr>
+      </w:pPr>
+      <w:r>
+        <w:rPr>
+          <w:sz w:val="28"/>
+        </w:rPr>
+        <w:t>M - ……………… V - ………………</w:t>
+      </w:r>
+      <w:r>
+        <w:rPr>
+          <w:sz w:val="28"/>
+        </w:rPr>
+        <w:t xml:space="preserve"> C- ………………</w:t>
+      </w:r>
+    </w:p>
+    <w:p>
+      <w:pPr>
+        <w:pStyle w:val="Retraitcorpsdetexte"/>
+        <w:rPr>
+          <w:sz w:val="28"/>
+        </w:rPr>
+      </w:pPr>
+    </w:p>
+    <w:p>
+      <w:pPr>
+        <w:pStyle w:val="Titre2"/>
+      </w:pPr>
+      <w:r>
+        <w:t>Exercice 2 - Code</w:t>
+      </w:r>
+    </w:p>
+    <w:p>
+      <w:pPr>
+        <w:pStyle w:val="Corpsdetexte"/>
+        <w:rPr>
+          <w:sz w:val="28"/>
+        </w:rPr>
+      </w:pPr>
+      <w:r>
+        <w:rPr>
+          <w:sz w:val="28"/>
+        </w:rPr>
         <w:t>Un élève d’informatique a créé un programme C#</w:t>
       </w:r>
       <w:r>
-        <w:t xml:space="preserve"> qui forme une croix suivant un chiffre donné. Mais il a malheureusement oublié qu’il devait rendre son projet avec une structure MVC. </w:t>
+        <w:rPr>
+          <w:sz w:val="28"/>
+        </w:rPr>
+        <w:t xml:space="preserve"> qui forme une croix suivant un chiffre donné. Mais il a malheureusement oublié qu’il devait rendre son projet avec </w:t>
       </w:r>
-    </w:p>
-    <w:p>
-      <w:pPr>
-        <w:pStyle w:val="Corpsdetexte"/>
-      </w:pPr>
       <w:r>
-        <w:t>Le</w:t>
+        <w:rPr>
+          <w:sz w:val="28"/>
+        </w:rPr>
+        <w:t xml:space="preserve">du </w:t>
       </w:r>
       <w:bookmarkStart w:id="0" w:name="_GoBack"/>
       <w:bookmarkEnd w:id="0"/>
       <w:r>
+        <w:rPr>
+          <w:sz w:val="28"/>
+        </w:rPr>
+        <w:t xml:space="preserve"> MVC. </w:t>
+      </w:r>
+    </w:p>
+    <w:p>
+      <w:pPr>
+        <w:pStyle w:val="Corpsdetexte"/>
+        <w:rPr>
+          <w:sz w:val="28"/>
+        </w:rPr>
+      </w:pPr>
+      <w:r>
+        <w:rPr>
+          <w:sz w:val="28"/>
+        </w:rPr>
+        <w:t>Le</w:t>
+      </w:r>
+      <w:r>
+        <w:rPr>
+          <w:sz w:val="28"/>
+        </w:rPr>
         <w:t xml:space="preserve"> code</w:t>
       </w:r>
       <w:r>
+        <w:rPr>
+          <w:sz w:val="28"/>
+        </w:rPr>
         <w:t xml:space="preserve"> est donné transformer le au plus vite !</w:t>
       </w:r>
     </w:p>
@@ -121,16 +257,31 @@
             </w:rPr>
             <w:t> :</w:t>
           </w:r>
-          <w:fldSimple w:instr=" AUTHOR   \* MERGEFORMAT ">
-            <w:r>
-              <w:rPr>
-                <w:rFonts w:cs="Arial"/>
-                <w:noProof/>
-                <w:szCs w:val="16"/>
-              </w:rPr>
-              <w:t>ETML</w:t>
-            </w:r>
-          </w:fldSimple>
+          <w:r>
+            <w:fldChar w:fldCharType="begin"/>
+          </w:r>
+          <w:r>
+            <w:instrText xml:space="preserve"> AUTHOR   \* MERGEFORMAT </w:instrText>
+          </w:r>
+          <w:r>
+            <w:fldChar w:fldCharType="separate"/>
+          </w:r>
+          <w:r>
+            <w:rPr>
+              <w:rFonts w:cs="Arial"/>
+              <w:noProof/>
+              <w:szCs w:val="16"/>
+            </w:rPr>
+            <w:t>ETML</w:t>
+          </w:r>
+          <w:r>
+            <w:rPr>
+              <w:rFonts w:cs="Arial"/>
+              <w:noProof/>
+              <w:szCs w:val="16"/>
+            </w:rPr>
+            <w:fldChar w:fldCharType="end"/>
+          </w:r>
         </w:p>
         <w:p>
           <w:pPr>
@@ -469,16 +620,31 @@
             </w:rPr>
             <w:t xml:space="preserve">Version: </w:t>
           </w:r>
-          <w:fldSimple w:instr=" REVNUM   \* MERGEFORMAT ">
-            <w:r>
-              <w:rPr>
-                <w:rFonts w:cs="Arial"/>
-                <w:noProof/>
-                <w:szCs w:val="16"/>
-              </w:rPr>
-              <w:t>1</w:t>
-            </w:r>
-          </w:fldSimple>
+          <w:r>
+            <w:fldChar w:fldCharType="begin"/>
+          </w:r>
+          <w:r>
+            <w:instrText xml:space="preserve"> REVNUM   \* MERGEFORMAT </w:instrText>
+          </w:r>
+          <w:r>
+            <w:fldChar w:fldCharType="separate"/>
+          </w:r>
+          <w:r>
+            <w:rPr>
+              <w:rFonts w:cs="Arial"/>
+              <w:noProof/>
+              <w:szCs w:val="16"/>
+            </w:rPr>
+            <w:t>1</w:t>
+          </w:r>
+          <w:r>
+            <w:rPr>
+              <w:rFonts w:cs="Arial"/>
+              <w:noProof/>
+              <w:szCs w:val="16"/>
+            </w:rPr>
+            <w:fldChar w:fldCharType="end"/>
+          </w:r>
           <w:r>
             <w:rPr>
               <w:rFonts w:cs="Arial"/>
@@ -513,7 +679,7 @@
               <w:noProof/>
               <w:szCs w:val="16"/>
             </w:rPr>
-            <w:t>00.00.0000 00:00</w:t>
+            <w:t>31.05.2017 14:02</w:t>
           </w:r>
           <w:r>
             <w:rPr>
@@ -539,16 +705,31 @@
               <w:szCs w:val="16"/>
             </w:rPr>
           </w:pPr>
-          <w:fldSimple w:instr=" FILENAME  \* FirstCap  \* MERGEFORMAT ">
-            <w:r>
-              <w:rPr>
-                <w:rFonts w:cs="Arial"/>
-                <w:noProof/>
-                <w:szCs w:val="16"/>
-              </w:rPr>
-              <w:t>Document1</w:t>
-            </w:r>
-          </w:fldSimple>
+          <w:r>
+            <w:fldChar w:fldCharType="begin"/>
+          </w:r>
+          <w:r>
+            <w:instrText xml:space="preserve"> FILENAME  \* FirstCap  \* MERGEFORMAT </w:instrText>
+          </w:r>
+          <w:r>
+            <w:fldChar w:fldCharType="separate"/>
+          </w:r>
+          <w:r>
+            <w:rPr>
+              <w:rFonts w:cs="Arial"/>
+              <w:noProof/>
+              <w:szCs w:val="16"/>
+            </w:rPr>
+            <w:t>Document1</w:t>
+          </w:r>
+          <w:r>
+            <w:rPr>
+              <w:rFonts w:cs="Arial"/>
+              <w:noProof/>
+              <w:szCs w:val="16"/>
+            </w:rPr>
+            <w:fldChar w:fldCharType="end"/>
+          </w:r>
         </w:p>
       </w:tc>
     </w:tr>
@@ -725,7 +906,7 @@
         <v:path o:extrusionok="f" gradientshapeok="t" o:connecttype="rect"/>
         <o:lock v:ext="edit" aspectratio="t"/>
       </v:shapetype>
-      <v:shape id="_x0000_i1027" type="#_x0000_t75" style="width:12pt;height:12pt" o:bullet="t">
+      <v:shape id="_x0000_i1026" type="#_x0000_t75" style="width:12pt;height:12pt" o:bullet="t">
         <v:imagedata r:id="rId1" o:title="BD10263_"/>
       </v:shape>
     </w:pict>
@@ -2018,7 +2199,7 @@
   <w:abstractNum w:abstractNumId="20" w15:restartNumberingAfterBreak="0">
     <w:nsid w:val="2A8F67FD"/>
     <w:multiLevelType w:val="multilevel"/>
-    <w:tmpl w:val="08EA5668"/>
+    <w:tmpl w:val="C5B07088"/>
     <w:lvl w:ilvl="0">
       <w:start w:val="1"/>
       <w:numFmt w:val="decimal"/>
@@ -2038,7 +2219,6 @@
     <w:lvl w:ilvl="1">
       <w:start w:val="1"/>
       <w:numFmt w:val="decimal"/>
-      <w:pStyle w:val="Titre2"/>
       <w:lvlText w:val="%1.%2"/>
       <w:lvlJc w:val="left"/>
       <w:pPr>
@@ -4732,7 +4912,7 @@
     <w:next w:val="Corpsdetexte"/>
     <w:autoRedefine/>
     <w:qFormat/>
-    <w:rsid w:val="00AA4393"/>
+    <w:rsid w:val="006B4488"/>
     <w:pPr>
       <w:keepNext/>
       <w:keepLines/>
@@ -4748,7 +4928,7 @@
       <w:bCs/>
       <w:caps/>
       <w:kern w:val="32"/>
-      <w:sz w:val="32"/>
+      <w:sz w:val="36"/>
       <w:szCs w:val="32"/>
     </w:rPr>
   </w:style>
@@ -4758,14 +4938,11 @@
     <w:next w:val="Retraitcorpsdetexte"/>
     <w:autoRedefine/>
     <w:qFormat/>
-    <w:rsid w:val="00AA4393"/>
+    <w:rsid w:val="006B4488"/>
     <w:pPr>
       <w:keepNext/>
-      <w:numPr>
-        <w:ilvl w:val="1"/>
-        <w:numId w:val="13"/>
-      </w:numPr>
       <w:spacing w:before="120" w:after="60"/>
+      <w:ind w:left="1134" w:hanging="567"/>
       <w:outlineLvl w:val="1"/>
     </w:pPr>
     <w:rPr>
@@ -4773,7 +4950,7 @@
       <w:b/>
       <w:bCs/>
       <w:iCs/>
-      <w:sz w:val="28"/>
+      <w:sz w:val="32"/>
       <w:szCs w:val="28"/>
     </w:rPr>
   </w:style>
@@ -5741,7 +5918,7 @@
 </file>
 
 <file path=customXml/itemProps1.xml><?xml version="1.0" encoding="utf-8"?>
-<ds:datastoreItem xmlns:ds="http://schemas.openxmlformats.org/officeDocument/2006/customXml" ds:itemID="{0259832C-F2B5-42AB-A498-8233A7C339D4}">
+<ds:datastoreItem xmlns:ds="http://schemas.openxmlformats.org/officeDocument/2006/customXml" ds:itemID="{7F7D5C95-FEFA-4FF8-B71D-DC04CCF211E1}">
   <ds:schemaRefs>
     <ds:schemaRef ds:uri="http://schemas.openxmlformats.org/officeDocument/2006/bibliography"/>
   </ds:schemaRefs>

</xml_diff>